<commit_message>
Update RFC1 - ConsegnaOrdine.docx
Apportata modifica sul flusso di eventi della consegna dell'ordine
</commit_message>
<xml_diff>
--- a/Documents/Eat&Reorder - Use Cases documents/UC RFC Consegna/RFC1 - ConsegnaOrdine.docx
+++ b/Documents/Eat&Reorder - Use Cases documents/UC RFC Consegna/RFC1 - ConsegnaOrdine.docx
@@ -339,53 +339,31 @@
             <w:tcW w:w="3539" w:type="dxa"/>
           </w:tcPr>
           <w:p/>
-          <w:p/>
-          <w:p/>
-          <w:p/>
-          <w:p/>
           <w:p>
             <w:pPr>
               <w:pStyle w:val="Paragrafoelenco"/>
               <w:numPr>
                 <w:ilvl w:val="0"/>
-                <w:numId w:val="2"/>
+                <w:numId w:val="8"/>
               </w:numPr>
-              <w:ind w:left="362"/>
-            </w:pPr>
-            <w:r>
-              <w:t xml:space="preserve">Il Fattorino visualizza </w:t>
-            </w:r>
-            <w:r>
-              <w:t xml:space="preserve">i dettagli </w:t>
-            </w:r>
-            <w:r>
-              <w:t xml:space="preserve">di </w:t>
-            </w:r>
-            <w:r>
-              <w:t>dell’</w:t>
-            </w:r>
-            <w:r>
-              <w:t>ordine</w:t>
-            </w:r>
-            <w:r>
-              <w:t>:</w:t>
-            </w:r>
-            <w:r>
-              <w:t xml:space="preserve"> l’indirizzo di ritiro del prodotto e l’indirizzo di consegna del prodotto</w:t>
-            </w:r>
-            <w:r>
-              <w:t>.</w:t>
-            </w:r>
-          </w:p>
+              <w:ind w:left="369"/>
+            </w:pPr>
+            <w:r>
+              <w:t>Il Fattorino deve effettuare una consegna</w:t>
+            </w:r>
+          </w:p>
+          <w:p/>
+          <w:p/>
+          <w:p/>
           <w:p/>
           <w:p>
             <w:pPr>
               <w:pStyle w:val="Paragrafoelenco"/>
               <w:numPr>
                 <w:ilvl w:val="0"/>
-                <w:numId w:val="2"/>
+                <w:numId w:val="9"/>
               </w:numPr>
-              <w:ind w:left="362"/>
+              <w:ind w:left="369"/>
             </w:pPr>
             <w:r>
               <w:t xml:space="preserve">Il </w:t>
@@ -394,19 +372,19 @@
               <w:t>F</w:t>
             </w:r>
             <w:r>
-              <w:t>attorino si dirige presso l’indirizzo dell’</w:t>
+              <w:t xml:space="preserve">attorino si dirige presso l’indirizzo </w:t>
+            </w:r>
+            <w:r>
+              <w:t xml:space="preserve">di ritiro </w:t>
+            </w:r>
+            <w:r>
+              <w:t>dell’</w:t>
             </w:r>
             <w:r>
               <w:t>A</w:t>
             </w:r>
             <w:r>
-              <w:t>zienda indicato ne</w:t>
-            </w:r>
-            <w:r>
-              <w:t xml:space="preserve">i </w:t>
-            </w:r>
-            <w:r>
-              <w:t>dettagli dell’ordine.</w:t>
+              <w:t>zienda</w:t>
             </w:r>
           </w:p>
           <w:p/>
@@ -415,7 +393,7 @@
               <w:pStyle w:val="Paragrafoelenco"/>
               <w:numPr>
                 <w:ilvl w:val="0"/>
-                <w:numId w:val="2"/>
+                <w:numId w:val="9"/>
               </w:numPr>
               <w:ind w:left="362"/>
             </w:pPr>
@@ -440,8 +418,6 @@
             <w:r>
               <w:t>zienda</w:t>
             </w:r>
-            <w:bookmarkStart w:id="0" w:name="_GoBack"/>
-            <w:bookmarkEnd w:id="0"/>
           </w:p>
           <w:p/>
           <w:p/>
@@ -462,7 +438,10 @@
               <w:t>F</w:t>
             </w:r>
             <w:r>
-              <w:t>attorino si dirige verso l’indirizzo di consegna dell’ordine.</w:t>
+              <w:t xml:space="preserve">attorino si dirige verso l’indirizzo di consegna </w:t>
+            </w:r>
+            <w:r>
+              <w:t>del Cliente</w:t>
             </w:r>
           </w:p>
           <w:p/>
@@ -501,25 +480,23 @@
           <w:tcPr>
             <w:tcW w:w="4123" w:type="dxa"/>
           </w:tcPr>
+          <w:p/>
+          <w:p/>
+          <w:p/>
+          <w:p/>
           <w:p>
             <w:pPr>
               <w:pStyle w:val="Paragrafoelenco"/>
               <w:numPr>
                 <w:ilvl w:val="0"/>
-                <w:numId w:val="1"/>
+                <w:numId w:val="8"/>
               </w:numPr>
               <w:ind w:left="374"/>
             </w:pPr>
             <w:r>
-              <w:t>Il Sistema notifica ad un Fattorino un ordine da consegnare con indirizzo di ritiro del prodotto e indirizzo di consegna del prodotto.</w:t>
-            </w:r>
-          </w:p>
-          <w:p/>
-          <w:p/>
-          <w:p/>
-          <w:p/>
-          <w:p/>
-          <w:p/>
+              <w:t>Il sistema visualizza l’indirizzo di ritiro e l’indirizzo di consegna dei prodotti</w:t>
+            </w:r>
+          </w:p>
           <w:p/>
           <w:p/>
           <w:p/>
@@ -649,7 +626,6 @@
                 <w:b/>
                 <w:bCs/>
               </w:rPr>
-              <w:lastRenderedPageBreak/>
               <w:t>Eccezioni:</w:t>
             </w:r>
           </w:p>
@@ -685,14 +661,8 @@
           <w:bCs/>
         </w:rPr>
       </w:pPr>
-    </w:p>
-    <w:p>
-      <w:pPr>
-        <w:rPr>
-          <w:b/>
-          <w:bCs/>
-        </w:rPr>
-      </w:pPr>
+      <w:bookmarkStart w:id="0" w:name="_GoBack"/>
+      <w:bookmarkEnd w:id="0"/>
     </w:p>
     <w:sectPr>
       <w:pgSz w:w="11906" w:h="16838"/>
@@ -798,6 +768,95 @@
     </w:lvl>
   </w:abstractNum>
   <w:abstractNum w:abstractNumId="1" w15:restartNumberingAfterBreak="0">
+    <w:nsid w:val="2F2E395B"/>
+    <w:multiLevelType w:val="hybridMultilevel"/>
+    <w:tmpl w:val="2BE8A99A"/>
+    <w:lvl w:ilvl="0" w:tplc="CBD2ED4E">
+      <w:start w:val="3"/>
+      <w:numFmt w:val="decimal"/>
+      <w:lvlText w:val="%1."/>
+      <w:lvlJc w:val="left"/>
+      <w:pPr>
+        <w:ind w:left="720" w:hanging="360"/>
+      </w:pPr>
+      <w:rPr>
+        <w:rFonts w:hint="default"/>
+      </w:rPr>
+    </w:lvl>
+    <w:lvl w:ilvl="1" w:tplc="04100019" w:tentative="1">
+      <w:start w:val="1"/>
+      <w:numFmt w:val="lowerLetter"/>
+      <w:lvlText w:val="%2."/>
+      <w:lvlJc w:val="left"/>
+      <w:pPr>
+        <w:ind w:left="1440" w:hanging="360"/>
+      </w:pPr>
+    </w:lvl>
+    <w:lvl w:ilvl="2" w:tplc="0410001B" w:tentative="1">
+      <w:start w:val="1"/>
+      <w:numFmt w:val="lowerRoman"/>
+      <w:lvlText w:val="%3."/>
+      <w:lvlJc w:val="right"/>
+      <w:pPr>
+        <w:ind w:left="2160" w:hanging="180"/>
+      </w:pPr>
+    </w:lvl>
+    <w:lvl w:ilvl="3" w:tplc="0410000F" w:tentative="1">
+      <w:start w:val="1"/>
+      <w:numFmt w:val="decimal"/>
+      <w:lvlText w:val="%4."/>
+      <w:lvlJc w:val="left"/>
+      <w:pPr>
+        <w:ind w:left="2880" w:hanging="360"/>
+      </w:pPr>
+    </w:lvl>
+    <w:lvl w:ilvl="4" w:tplc="04100019" w:tentative="1">
+      <w:start w:val="1"/>
+      <w:numFmt w:val="lowerLetter"/>
+      <w:lvlText w:val="%5."/>
+      <w:lvlJc w:val="left"/>
+      <w:pPr>
+        <w:ind w:left="3600" w:hanging="360"/>
+      </w:pPr>
+    </w:lvl>
+    <w:lvl w:ilvl="5" w:tplc="0410001B" w:tentative="1">
+      <w:start w:val="1"/>
+      <w:numFmt w:val="lowerRoman"/>
+      <w:lvlText w:val="%6."/>
+      <w:lvlJc w:val="right"/>
+      <w:pPr>
+        <w:ind w:left="4320" w:hanging="180"/>
+      </w:pPr>
+    </w:lvl>
+    <w:lvl w:ilvl="6" w:tplc="0410000F" w:tentative="1">
+      <w:start w:val="1"/>
+      <w:numFmt w:val="decimal"/>
+      <w:lvlText w:val="%7."/>
+      <w:lvlJc w:val="left"/>
+      <w:pPr>
+        <w:ind w:left="5040" w:hanging="360"/>
+      </w:pPr>
+    </w:lvl>
+    <w:lvl w:ilvl="7" w:tplc="04100019" w:tentative="1">
+      <w:start w:val="1"/>
+      <w:numFmt w:val="lowerLetter"/>
+      <w:lvlText w:val="%8."/>
+      <w:lvlJc w:val="left"/>
+      <w:pPr>
+        <w:ind w:left="5760" w:hanging="360"/>
+      </w:pPr>
+    </w:lvl>
+    <w:lvl w:ilvl="8" w:tplc="0410001B" w:tentative="1">
+      <w:start w:val="1"/>
+      <w:numFmt w:val="lowerRoman"/>
+      <w:lvlText w:val="%9."/>
+      <w:lvlJc w:val="right"/>
+      <w:pPr>
+        <w:ind w:left="6480" w:hanging="180"/>
+      </w:pPr>
+    </w:lvl>
+  </w:abstractNum>
+  <w:abstractNum w:abstractNumId="2" w15:restartNumberingAfterBreak="0">
     <w:nsid w:val="34294443"/>
     <w:multiLevelType w:val="hybridMultilevel"/>
     <w:tmpl w:val="00EA4DC4"/>
@@ -888,7 +947,7 @@
       </w:pPr>
     </w:lvl>
   </w:abstractNum>
-  <w:abstractNum w:abstractNumId="2" w15:restartNumberingAfterBreak="0">
+  <w:abstractNum w:abstractNumId="3" w15:restartNumberingAfterBreak="0">
     <w:nsid w:val="34C3663B"/>
     <w:multiLevelType w:val="hybridMultilevel"/>
     <w:tmpl w:val="7AAC9CA6"/>
@@ -974,7 +1033,93 @@
       </w:pPr>
     </w:lvl>
   </w:abstractNum>
-  <w:abstractNum w:abstractNumId="3" w15:restartNumberingAfterBreak="0">
+  <w:abstractNum w:abstractNumId="4" w15:restartNumberingAfterBreak="0">
+    <w:nsid w:val="35123269"/>
+    <w:multiLevelType w:val="hybridMultilevel"/>
+    <w:tmpl w:val="4EB881D4"/>
+    <w:lvl w:ilvl="0" w:tplc="0410000F">
+      <w:start w:val="1"/>
+      <w:numFmt w:val="decimal"/>
+      <w:lvlText w:val="%1."/>
+      <w:lvlJc w:val="left"/>
+      <w:pPr>
+        <w:ind w:left="720" w:hanging="360"/>
+      </w:pPr>
+    </w:lvl>
+    <w:lvl w:ilvl="1" w:tplc="04100019" w:tentative="1">
+      <w:start w:val="1"/>
+      <w:numFmt w:val="lowerLetter"/>
+      <w:lvlText w:val="%2."/>
+      <w:lvlJc w:val="left"/>
+      <w:pPr>
+        <w:ind w:left="1440" w:hanging="360"/>
+      </w:pPr>
+    </w:lvl>
+    <w:lvl w:ilvl="2" w:tplc="0410001B" w:tentative="1">
+      <w:start w:val="1"/>
+      <w:numFmt w:val="lowerRoman"/>
+      <w:lvlText w:val="%3."/>
+      <w:lvlJc w:val="right"/>
+      <w:pPr>
+        <w:ind w:left="2160" w:hanging="180"/>
+      </w:pPr>
+    </w:lvl>
+    <w:lvl w:ilvl="3" w:tplc="0410000F" w:tentative="1">
+      <w:start w:val="1"/>
+      <w:numFmt w:val="decimal"/>
+      <w:lvlText w:val="%4."/>
+      <w:lvlJc w:val="left"/>
+      <w:pPr>
+        <w:ind w:left="2880" w:hanging="360"/>
+      </w:pPr>
+    </w:lvl>
+    <w:lvl w:ilvl="4" w:tplc="04100019" w:tentative="1">
+      <w:start w:val="1"/>
+      <w:numFmt w:val="lowerLetter"/>
+      <w:lvlText w:val="%5."/>
+      <w:lvlJc w:val="left"/>
+      <w:pPr>
+        <w:ind w:left="3600" w:hanging="360"/>
+      </w:pPr>
+    </w:lvl>
+    <w:lvl w:ilvl="5" w:tplc="0410001B" w:tentative="1">
+      <w:start w:val="1"/>
+      <w:numFmt w:val="lowerRoman"/>
+      <w:lvlText w:val="%6."/>
+      <w:lvlJc w:val="right"/>
+      <w:pPr>
+        <w:ind w:left="4320" w:hanging="180"/>
+      </w:pPr>
+    </w:lvl>
+    <w:lvl w:ilvl="6" w:tplc="0410000F" w:tentative="1">
+      <w:start w:val="1"/>
+      <w:numFmt w:val="decimal"/>
+      <w:lvlText w:val="%7."/>
+      <w:lvlJc w:val="left"/>
+      <w:pPr>
+        <w:ind w:left="5040" w:hanging="360"/>
+      </w:pPr>
+    </w:lvl>
+    <w:lvl w:ilvl="7" w:tplc="04100019" w:tentative="1">
+      <w:start w:val="1"/>
+      <w:numFmt w:val="lowerLetter"/>
+      <w:lvlText w:val="%8."/>
+      <w:lvlJc w:val="left"/>
+      <w:pPr>
+        <w:ind w:left="5760" w:hanging="360"/>
+      </w:pPr>
+    </w:lvl>
+    <w:lvl w:ilvl="8" w:tplc="0410001B" w:tentative="1">
+      <w:start w:val="1"/>
+      <w:numFmt w:val="lowerRoman"/>
+      <w:lvlText w:val="%9."/>
+      <w:lvlJc w:val="right"/>
+      <w:pPr>
+        <w:ind w:left="6480" w:hanging="180"/>
+      </w:pPr>
+    </w:lvl>
+  </w:abstractNum>
+  <w:abstractNum w:abstractNumId="5" w15:restartNumberingAfterBreak="0">
     <w:nsid w:val="41965BF6"/>
     <w:multiLevelType w:val="hybridMultilevel"/>
     <w:tmpl w:val="6E24D394"/>
@@ -1065,7 +1210,7 @@
       </w:pPr>
     </w:lvl>
   </w:abstractNum>
-  <w:abstractNum w:abstractNumId="4" w15:restartNumberingAfterBreak="0">
+  <w:abstractNum w:abstractNumId="6" w15:restartNumberingAfterBreak="0">
     <w:nsid w:val="49DF42A0"/>
     <w:multiLevelType w:val="hybridMultilevel"/>
     <w:tmpl w:val="CDCA763A"/>
@@ -1154,7 +1299,7 @@
       </w:pPr>
     </w:lvl>
   </w:abstractNum>
-  <w:abstractNum w:abstractNumId="5" w15:restartNumberingAfterBreak="0">
+  <w:abstractNum w:abstractNumId="7" w15:restartNumberingAfterBreak="0">
     <w:nsid w:val="5B35538D"/>
     <w:multiLevelType w:val="hybridMultilevel"/>
     <w:tmpl w:val="1D64DC3C"/>
@@ -1245,7 +1390,7 @@
       </w:pPr>
     </w:lvl>
   </w:abstractNum>
-  <w:abstractNum w:abstractNumId="6" w15:restartNumberingAfterBreak="0">
+  <w:abstractNum w:abstractNumId="8" w15:restartNumberingAfterBreak="0">
     <w:nsid w:val="7CDB4427"/>
     <w:multiLevelType w:val="hybridMultilevel"/>
     <w:tmpl w:val="7CA2F648"/>
@@ -1335,25 +1480,31 @@
     </w:lvl>
   </w:abstractNum>
   <w:num w:numId="1">
-    <w:abstractNumId w:val="2"/>
+    <w:abstractNumId w:val="3"/>
   </w:num>
   <w:num w:numId="2">
-    <w:abstractNumId w:val="4"/>
+    <w:abstractNumId w:val="6"/>
   </w:num>
   <w:num w:numId="3">
-    <w:abstractNumId w:val="6"/>
+    <w:abstractNumId w:val="8"/>
   </w:num>
   <w:num w:numId="4">
-    <w:abstractNumId w:val="1"/>
+    <w:abstractNumId w:val="2"/>
   </w:num>
   <w:num w:numId="5">
     <w:abstractNumId w:val="0"/>
   </w:num>
   <w:num w:numId="6">
-    <w:abstractNumId w:val="3"/>
+    <w:abstractNumId w:val="5"/>
   </w:num>
   <w:num w:numId="7">
-    <w:abstractNumId w:val="5"/>
+    <w:abstractNumId w:val="7"/>
+  </w:num>
+  <w:num w:numId="8">
+    <w:abstractNumId w:val="4"/>
+  </w:num>
+  <w:num w:numId="9">
+    <w:abstractNumId w:val="1"/>
   </w:num>
 </w:numbering>
 </file>

</xml_diff>

<commit_message>
Aggiornato Use Case EffettuaConsegna in ConsegnaOrdine
</commit_message>
<xml_diff>
--- a/Documents/Eat&Reorder - Use Cases documents/UC RFC Consegna/RFC1 - ConsegnaOrdine.docx
+++ b/Documents/Eat&Reorder - Use Cases documents/UC RFC Consegna/RFC1 - ConsegnaOrdine.docx
@@ -71,7 +71,7 @@
                 <w:b/>
                 <w:bCs/>
               </w:rPr>
-              <w:t>ConsegnaOrdine</w:t>
+              <w:t>EffettuaConsegna</w:t>
             </w:r>
             <w:proofErr w:type="spellEnd"/>
           </w:p>
@@ -237,7 +237,7 @@
                 <w:b/>
                 <w:bCs/>
               </w:rPr>
-              <w:t>è disponibile per lavorare.</w:t>
+              <w:t>visualizza il dettaglio consegna</w:t>
             </w:r>
           </w:p>
         </w:tc>
@@ -515,7 +515,13 @@
               <w:ind w:left="374"/>
             </w:pPr>
             <w:r>
-              <w:t>Il sistema aggiorna lo stato dell’ordine.</w:t>
+              <w:t>Il sistema aggiorna lo stato dell’ordine</w:t>
+            </w:r>
+            <w:r>
+              <w:t xml:space="preserve"> a ritirato</w:t>
+            </w:r>
+            <w:r>
+              <w:t>.</w:t>
             </w:r>
           </w:p>
           <w:p/>
@@ -540,7 +546,13 @@
               </w:rPr>
             </w:pPr>
             <w:r>
-              <w:t>Il sistema aggiorna lo stato dell’ordine e chiude l’ordine</w:t>
+              <w:t xml:space="preserve">Il sistema aggiorna lo stato dell’ordine </w:t>
+            </w:r>
+            <w:r>
+              <w:t xml:space="preserve">a consegnato </w:t>
+            </w:r>
+            <w:r>
+              <w:t>e chiude l’ordine</w:t>
             </w:r>
           </w:p>
         </w:tc>
@@ -643,15 +655,9 @@
               </w:rPr>
             </w:pPr>
           </w:p>
-          <w:p>
-            <w:pPr>
-              <w:rPr>
-                <w:b/>
-                <w:bCs/>
-              </w:rPr>
-            </w:pPr>
-          </w:p>
         </w:tc>
+        <w:bookmarkStart w:id="0" w:name="_GoBack"/>
+        <w:bookmarkEnd w:id="0"/>
       </w:tr>
     </w:tbl>
     <w:p>
@@ -661,8 +667,6 @@
           <w:bCs/>
         </w:rPr>
       </w:pPr>
-      <w:bookmarkStart w:id="0" w:name="_GoBack"/>
-      <w:bookmarkEnd w:id="0"/>
     </w:p>
     <w:sectPr>
       <w:pgSz w:w="11906" w:h="16838"/>

</xml_diff>